<commit_message>
Final Final Epic 1 - Vitalii Peleshko
</commit_message>
<xml_diff>
--- a/ai_11/vitalii_peleshko/epic_1/epic_1_practice_and_labs_report_vitalii_peleshko.docx
+++ b/ai_11/vitalii_peleshko/epic_1/epic_1_practice_and_labs_report_vitalii_peleshko.docx
@@ -4867,27 +4867,14 @@
       <w:r>
         <w:t>Рисунок</w:t>
       </w:r>
-      <w:r>
-        <w:fldChar w:fldCharType="begin"/>
-      </w:r>
-      <w:r>
-        <w:instrText xml:space="preserve"> SEQ Рисунок \* ARABIC </w:instrText>
-      </w:r>
-      <w:r>
-        <w:fldChar w:fldCharType="separate"/>
-      </w:r>
-      <w:r>
-        <w:rPr>
-          <w:noProof/>
-        </w:rPr>
-        <w:t>1</w:t>
-      </w:r>
-      <w:r>
-        <w:rPr>
-          <w:noProof/>
-        </w:rPr>
-        <w:fldChar w:fldCharType="end"/>
-      </w:r>
+      <w:fldSimple w:instr=" SEQ Рисунок \* ARABIC ">
+        <w:r>
+          <w:rPr>
+            <w:noProof/>
+          </w:rPr>
+          <w:t>1</w:t>
+        </w:r>
+      </w:fldSimple>
       <w:r>
         <w:rPr>
           <w:noProof/>
@@ -5187,27 +5174,14 @@
       <w:r>
         <w:t xml:space="preserve">Рисунок </w:t>
       </w:r>
-      <w:r>
-        <w:fldChar w:fldCharType="begin"/>
-      </w:r>
-      <w:r>
-        <w:instrText xml:space="preserve"> SEQ Рисунок \* ARABIC </w:instrText>
-      </w:r>
-      <w:r>
-        <w:fldChar w:fldCharType="separate"/>
-      </w:r>
-      <w:r>
-        <w:rPr>
-          <w:noProof/>
-        </w:rPr>
-        <w:t>2</w:t>
-      </w:r>
-      <w:r>
-        <w:rPr>
-          <w:noProof/>
-        </w:rPr>
-        <w:fldChar w:fldCharType="end"/>
-      </w:r>
+      <w:fldSimple w:instr=" SEQ Рисунок \* ARABIC ">
+        <w:r>
+          <w:rPr>
+            <w:noProof/>
+          </w:rPr>
+          <w:t>2</w:t>
+        </w:r>
+      </w:fldSimple>
       <w:r>
         <w:t xml:space="preserve"> Блок-схема</w:t>
       </w:r>
@@ -5314,15 +5288,6 @@
         </w:rPr>
         <w:t>Результат вивести з точністю до 2 знаків після коми.</w:t>
       </w:r>
-    </w:p>
-    <w:p>
-      <w:pPr>
-        <w:ind w:left="720"/>
-        <w:textAlignment w:val="baseline"/>
-        <w:rPr>
-          <w:color w:val="000000"/>
-        </w:rPr>
-      </w:pPr>
     </w:p>
     <w:p>
       <w:pPr>
@@ -5478,27 +5443,14 @@
       <w:r>
         <w:t xml:space="preserve">Рисунок </w:t>
       </w:r>
-      <w:r>
-        <w:fldChar w:fldCharType="begin"/>
-      </w:r>
-      <w:r>
-        <w:instrText xml:space="preserve"> SEQ Рисунок \* ARABIC </w:instrText>
-      </w:r>
-      <w:r>
-        <w:fldChar w:fldCharType="separate"/>
-      </w:r>
-      <w:r>
-        <w:rPr>
-          <w:noProof/>
-        </w:rPr>
-        <w:t>3</w:t>
-      </w:r>
-      <w:r>
-        <w:rPr>
-          <w:noProof/>
-        </w:rPr>
-        <w:fldChar w:fldCharType="end"/>
-      </w:r>
+      <w:fldSimple w:instr=" SEQ Рисунок \* ARABIC ">
+        <w:r>
+          <w:rPr>
+            <w:noProof/>
+          </w:rPr>
+          <w:t>3</w:t>
+        </w:r>
+      </w:fldSimple>
       <w:r>
         <w:rPr>
           <w:lang w:val="en-US"/>
@@ -5612,6 +5564,7 @@
           <w:noProof/>
           <w:color w:val="000000"/>
         </w:rPr>
+        <w:lastRenderedPageBreak/>
         <w:drawing>
           <wp:inline distT="0" distB="0" distL="0" distR="0" wp14:anchorId="4E52FDE8" wp14:editId="6CD8A53A">
             <wp:extent cx="2498182" cy="5844540"/>
@@ -5670,27 +5623,14 @@
       <w:r>
         <w:t xml:space="preserve">Рисунок </w:t>
       </w:r>
-      <w:r>
-        <w:fldChar w:fldCharType="begin"/>
-      </w:r>
-      <w:r>
-        <w:instrText xml:space="preserve"> SEQ Рисунок \* ARABIC </w:instrText>
-      </w:r>
-      <w:r>
-        <w:fldChar w:fldCharType="separate"/>
-      </w:r>
-      <w:r>
-        <w:rPr>
-          <w:noProof/>
-        </w:rPr>
-        <w:t>4</w:t>
-      </w:r>
-      <w:r>
-        <w:rPr>
-          <w:noProof/>
-        </w:rPr>
-        <w:fldChar w:fldCharType="end"/>
-      </w:r>
+      <w:fldSimple w:instr=" SEQ Рисунок \* ARABIC ">
+        <w:r>
+          <w:rPr>
+            <w:noProof/>
+          </w:rPr>
+          <w:t>4</w:t>
+        </w:r>
+      </w:fldSimple>
       <w:r>
         <w:t xml:space="preserve"> </w:t>
       </w:r>
@@ -6145,27 +6085,14 @@
       <w:r>
         <w:t xml:space="preserve">Рисунок </w:t>
       </w:r>
-      <w:r>
-        <w:fldChar w:fldCharType="begin"/>
-      </w:r>
-      <w:r>
-        <w:instrText xml:space="preserve"> SEQ Рисунок \* ARABIC </w:instrText>
-      </w:r>
-      <w:r>
-        <w:fldChar w:fldCharType="separate"/>
-      </w:r>
-      <w:r>
-        <w:rPr>
-          <w:noProof/>
-        </w:rPr>
-        <w:t>5</w:t>
-      </w:r>
-      <w:r>
-        <w:rPr>
-          <w:noProof/>
-        </w:rPr>
-        <w:fldChar w:fldCharType="end"/>
-      </w:r>
+      <w:fldSimple w:instr=" SEQ Рисунок \* ARABIC ">
+        <w:r>
+          <w:rPr>
+            <w:noProof/>
+          </w:rPr>
+          <w:t>5</w:t>
+        </w:r>
+      </w:fldSimple>
       <w:r>
         <w:rPr>
           <w:lang w:val="en-US"/>
@@ -6555,27 +6482,14 @@
                             <w:r>
                               <w:t xml:space="preserve">Рисунок </w:t>
                             </w:r>
-                            <w:r>
-                              <w:fldChar w:fldCharType="begin"/>
-                            </w:r>
-                            <w:r>
-                              <w:instrText xml:space="preserve"> SEQ Рисунок \* ARABIC </w:instrText>
-                            </w:r>
-                            <w:r>
-                              <w:fldChar w:fldCharType="separate"/>
-                            </w:r>
-                            <w:r>
-                              <w:rPr>
-                                <w:noProof/>
-                              </w:rPr>
-                              <w:t>6</w:t>
-                            </w:r>
-                            <w:r>
-                              <w:rPr>
-                                <w:noProof/>
-                              </w:rPr>
-                              <w:fldChar w:fldCharType="end"/>
-                            </w:r>
+                            <w:fldSimple w:instr=" SEQ Рисунок \* ARABIC ">
+                              <w:r>
+                                <w:rPr>
+                                  <w:noProof/>
+                                </w:rPr>
+                                <w:t>6</w:t>
+                              </w:r>
+                            </w:fldSimple>
                             <w:r>
                               <w:t xml:space="preserve"> </w:t>
                             </w:r>
@@ -6622,27 +6536,14 @@
                       <w:r>
                         <w:t xml:space="preserve">Рисунок </w:t>
                       </w:r>
-                      <w:r>
-                        <w:fldChar w:fldCharType="begin"/>
-                      </w:r>
-                      <w:r>
-                        <w:instrText xml:space="preserve"> SEQ Рисунок \* ARABIC </w:instrText>
-                      </w:r>
-                      <w:r>
-                        <w:fldChar w:fldCharType="separate"/>
-                      </w:r>
-                      <w:r>
-                        <w:rPr>
-                          <w:noProof/>
-                        </w:rPr>
-                        <w:t>6</w:t>
-                      </w:r>
-                      <w:r>
-                        <w:rPr>
-                          <w:noProof/>
-                        </w:rPr>
-                        <w:fldChar w:fldCharType="end"/>
-                      </w:r>
+                      <w:fldSimple w:instr=" SEQ Рисунок \* ARABIC ">
+                        <w:r>
+                          <w:rPr>
+                            <w:noProof/>
+                          </w:rPr>
+                          <w:t>6</w:t>
+                        </w:r>
+                      </w:fldSimple>
                       <w:r>
                         <w:t xml:space="preserve"> </w:t>
                       </w:r>
@@ -6872,27 +6773,14 @@
       <w:r>
         <w:t xml:space="preserve">Рисунок </w:t>
       </w:r>
-      <w:r>
-        <w:fldChar w:fldCharType="begin"/>
-      </w:r>
-      <w:r>
-        <w:instrText xml:space="preserve"> SEQ Рисунок \* ARABIC </w:instrText>
-      </w:r>
-      <w:r>
-        <w:fldChar w:fldCharType="separate"/>
-      </w:r>
-      <w:r>
-        <w:rPr>
-          <w:noProof/>
-        </w:rPr>
-        <w:t>7</w:t>
-      </w:r>
-      <w:r>
-        <w:rPr>
-          <w:noProof/>
-        </w:rPr>
-        <w:fldChar w:fldCharType="end"/>
-      </w:r>
+      <w:fldSimple w:instr=" SEQ Рисунок \* ARABIC ">
+        <w:r>
+          <w:rPr>
+            <w:noProof/>
+          </w:rPr>
+          <w:t>7</w:t>
+        </w:r>
+      </w:fldSimple>
       <w:r>
         <w:rPr>
           <w:lang w:val="en-US"/>
@@ -7046,27 +6934,14 @@
       <w:r>
         <w:t xml:space="preserve">Рисунок </w:t>
       </w:r>
-      <w:r>
-        <w:fldChar w:fldCharType="begin"/>
-      </w:r>
-      <w:r>
-        <w:instrText xml:space="preserve"> SEQ Рисунок \* ARABIC </w:instrText>
-      </w:r>
-      <w:r>
-        <w:fldChar w:fldCharType="separate"/>
-      </w:r>
-      <w:r>
-        <w:rPr>
-          <w:noProof/>
-        </w:rPr>
-        <w:t>8</w:t>
-      </w:r>
-      <w:r>
-        <w:rPr>
-          <w:noProof/>
-        </w:rPr>
-        <w:fldChar w:fldCharType="end"/>
-      </w:r>
+      <w:fldSimple w:instr=" SEQ Рисунок \* ARABIC ">
+        <w:r>
+          <w:rPr>
+            <w:noProof/>
+          </w:rPr>
+          <w:t>8</w:t>
+        </w:r>
+      </w:fldSimple>
       <w:r>
         <w:rPr>
           <w:lang w:val="en-US"/>
@@ -7240,27 +7115,14 @@
       <w:r>
         <w:t xml:space="preserve">Рисунок </w:t>
       </w:r>
-      <w:r>
-        <w:fldChar w:fldCharType="begin"/>
-      </w:r>
-      <w:r>
-        <w:instrText xml:space="preserve"> SEQ Рисунок \* ARABIC </w:instrText>
-      </w:r>
-      <w:r>
-        <w:fldChar w:fldCharType="separate"/>
-      </w:r>
-      <w:r>
-        <w:rPr>
-          <w:noProof/>
-        </w:rPr>
-        <w:t>9</w:t>
-      </w:r>
-      <w:r>
-        <w:rPr>
-          <w:noProof/>
-        </w:rPr>
-        <w:fldChar w:fldCharType="end"/>
-      </w:r>
+      <w:fldSimple w:instr=" SEQ Рисунок \* ARABIC ">
+        <w:r>
+          <w:rPr>
+            <w:noProof/>
+          </w:rPr>
+          <w:t>9</w:t>
+        </w:r>
+      </w:fldSimple>
       <w:r>
         <w:t xml:space="preserve"> Встановлені розширення для мови </w:t>
       </w:r>
@@ -7366,27 +7228,14 @@
       <w:r>
         <w:t xml:space="preserve">Рисунок </w:t>
       </w:r>
-      <w:r>
-        <w:fldChar w:fldCharType="begin"/>
-      </w:r>
-      <w:r>
-        <w:instrText xml:space="preserve"> SEQ Рисунок \* ARABIC </w:instrText>
-      </w:r>
-      <w:r>
-        <w:fldChar w:fldCharType="separate"/>
-      </w:r>
-      <w:r>
-        <w:rPr>
-          <w:noProof/>
-        </w:rPr>
-        <w:t>10</w:t>
-      </w:r>
-      <w:r>
-        <w:rPr>
-          <w:noProof/>
-        </w:rPr>
-        <w:fldChar w:fldCharType="end"/>
-      </w:r>
+      <w:fldSimple w:instr=" SEQ Рисунок \* ARABIC ">
+        <w:r>
+          <w:rPr>
+            <w:noProof/>
+          </w:rPr>
+          <w:t>10</w:t>
+        </w:r>
+      </w:fldSimple>
       <w:r>
         <w:t xml:space="preserve"> Встановлена програма</w:t>
       </w:r>
@@ -7522,27 +7371,14 @@
       <w:r>
         <w:t xml:space="preserve">Рисунок </w:t>
       </w:r>
-      <w:r>
-        <w:fldChar w:fldCharType="begin"/>
-      </w:r>
-      <w:r>
-        <w:instrText xml:space="preserve"> SEQ Рисунок \* ARABIC </w:instrText>
-      </w:r>
-      <w:r>
-        <w:fldChar w:fldCharType="separate"/>
-      </w:r>
-      <w:r>
-        <w:rPr>
-          <w:noProof/>
-        </w:rPr>
-        <w:t>11</w:t>
-      </w:r>
-      <w:r>
-        <w:rPr>
-          <w:noProof/>
-        </w:rPr>
-        <w:fldChar w:fldCharType="end"/>
-      </w:r>
+      <w:fldSimple w:instr=" SEQ Рисунок \* ARABIC ">
+        <w:r>
+          <w:rPr>
+            <w:noProof/>
+          </w:rPr>
+          <w:t>11</w:t>
+        </w:r>
+      </w:fldSimple>
       <w:r>
         <w:t xml:space="preserve"> </w:t>
       </w:r>
@@ -7740,27 +7576,14 @@
       <w:r>
         <w:t xml:space="preserve">Рисунок </w:t>
       </w:r>
-      <w:r>
-        <w:fldChar w:fldCharType="begin"/>
-      </w:r>
-      <w:r>
-        <w:instrText xml:space="preserve"> SEQ Рисунок \* ARABIC </w:instrText>
-      </w:r>
-      <w:r>
-        <w:fldChar w:fldCharType="separate"/>
-      </w:r>
-      <w:r>
-        <w:rPr>
-          <w:noProof/>
-        </w:rPr>
-        <w:t>12</w:t>
-      </w:r>
-      <w:r>
-        <w:rPr>
-          <w:noProof/>
-        </w:rPr>
-        <w:fldChar w:fldCharType="end"/>
-      </w:r>
+      <w:fldSimple w:instr=" SEQ Рисунок \* ARABIC ">
+        <w:r>
+          <w:rPr>
+            <w:noProof/>
+          </w:rPr>
+          <w:t>12</w:t>
+        </w:r>
+      </w:fldSimple>
       <w:r>
         <w:t xml:space="preserve"> </w:t>
       </w:r>
@@ -7890,27 +7713,14 @@
       <w:r>
         <w:t xml:space="preserve">Рисунок </w:t>
       </w:r>
-      <w:r>
-        <w:fldChar w:fldCharType="begin"/>
-      </w:r>
-      <w:r>
-        <w:instrText xml:space="preserve"> SEQ Рисунок \* ARABIC </w:instrText>
-      </w:r>
-      <w:r>
-        <w:fldChar w:fldCharType="separate"/>
-      </w:r>
-      <w:r>
-        <w:rPr>
-          <w:noProof/>
-        </w:rPr>
-        <w:t>13</w:t>
-      </w:r>
-      <w:r>
-        <w:rPr>
-          <w:noProof/>
-        </w:rPr>
-        <w:fldChar w:fldCharType="end"/>
-      </w:r>
+      <w:fldSimple w:instr=" SEQ Рисунок \* ARABIC ">
+        <w:r>
+          <w:rPr>
+            <w:noProof/>
+          </w:rPr>
+          <w:t>13</w:t>
+        </w:r>
+      </w:fldSimple>
       <w:r>
         <w:t xml:space="preserve"> Створений </w:t>
       </w:r>
@@ -8114,27 +7924,14 @@
       <w:r>
         <w:t xml:space="preserve">Рисунок </w:t>
       </w:r>
-      <w:r>
-        <w:fldChar w:fldCharType="begin"/>
-      </w:r>
-      <w:r>
-        <w:instrText xml:space="preserve"> SEQ Рисунок \* ARABIC </w:instrText>
-      </w:r>
-      <w:r>
-        <w:fldChar w:fldCharType="separate"/>
-      </w:r>
-      <w:r>
-        <w:rPr>
-          <w:noProof/>
-        </w:rPr>
-        <w:t>14</w:t>
-      </w:r>
-      <w:r>
-        <w:rPr>
-          <w:noProof/>
-        </w:rPr>
-        <w:fldChar w:fldCharType="end"/>
-      </w:r>
+      <w:fldSimple w:instr=" SEQ Рисунок \* ARABIC ">
+        <w:r>
+          <w:rPr>
+            <w:noProof/>
+          </w:rPr>
+          <w:t>14</w:t>
+        </w:r>
+      </w:fldSimple>
       <w:r>
         <w:t xml:space="preserve"> Створений акаунт і контест Львівської політехніки</w:t>
       </w:r>
@@ -8265,27 +8062,14 @@
       <w:r>
         <w:t xml:space="preserve">Рисунок </w:t>
       </w:r>
-      <w:r>
-        <w:fldChar w:fldCharType="begin"/>
-      </w:r>
-      <w:r>
-        <w:instrText xml:space="preserve"> SEQ Рисунок \* ARABIC </w:instrText>
-      </w:r>
-      <w:r>
-        <w:fldChar w:fldCharType="separate"/>
-      </w:r>
-      <w:r>
-        <w:rPr>
-          <w:noProof/>
-        </w:rPr>
-        <w:t>15</w:t>
-      </w:r>
-      <w:r>
-        <w:rPr>
-          <w:noProof/>
-        </w:rPr>
-        <w:fldChar w:fldCharType="end"/>
-      </w:r>
+      <w:fldSimple w:instr=" SEQ Рисунок \* ARABIC ">
+        <w:r>
+          <w:rPr>
+            <w:noProof/>
+          </w:rPr>
+          <w:t>15</w:t>
+        </w:r>
+      </w:fldSimple>
       <w:r>
         <w:t xml:space="preserve"> Створений власний і приватний репозиторій</w:t>
       </w:r>
@@ -11176,27 +10960,14 @@
       <w:r>
         <w:t xml:space="preserve">Рисунок </w:t>
       </w:r>
-      <w:r>
-        <w:fldChar w:fldCharType="begin"/>
-      </w:r>
-      <w:r>
-        <w:instrText xml:space="preserve"> SEQ Рисунок \* ARABIC </w:instrText>
-      </w:r>
-      <w:r>
-        <w:fldChar w:fldCharType="separate"/>
-      </w:r>
-      <w:r>
-        <w:rPr>
-          <w:noProof/>
-        </w:rPr>
-        <w:t>16</w:t>
-      </w:r>
-      <w:r>
-        <w:rPr>
-          <w:noProof/>
-        </w:rPr>
-        <w:fldChar w:fldCharType="end"/>
-      </w:r>
+      <w:fldSimple w:instr=" SEQ Рисунок \* ARABIC ">
+        <w:r>
+          <w:rPr>
+            <w:noProof/>
+          </w:rPr>
+          <w:t>16</w:t>
+        </w:r>
+      </w:fldSimple>
       <w:r>
         <w:rPr>
           <w:lang w:val="ru-RU"/>
@@ -12356,27 +12127,14 @@
       <w:r>
         <w:t xml:space="preserve">Рисунок </w:t>
       </w:r>
-      <w:r>
-        <w:fldChar w:fldCharType="begin"/>
-      </w:r>
-      <w:r>
-        <w:instrText xml:space="preserve"> SEQ Рисунок \* ARABIC </w:instrText>
-      </w:r>
-      <w:r>
-        <w:fldChar w:fldCharType="separate"/>
-      </w:r>
-      <w:r>
-        <w:rPr>
-          <w:noProof/>
-        </w:rPr>
-        <w:t>17</w:t>
-      </w:r>
-      <w:r>
-        <w:rPr>
-          <w:noProof/>
-        </w:rPr>
-        <w:fldChar w:fldCharType="end"/>
-      </w:r>
+      <w:fldSimple w:instr=" SEQ Рисунок \* ARABIC ">
+        <w:r>
+          <w:rPr>
+            <w:noProof/>
+          </w:rPr>
+          <w:t>17</w:t>
+        </w:r>
+      </w:fldSimple>
       <w:r>
         <w:t xml:space="preserve"> Код до задачі </w:t>
       </w:r>
@@ -13622,27 +13380,14 @@
       <w:r>
         <w:t xml:space="preserve">Рисунок </w:t>
       </w:r>
-      <w:r>
-        <w:fldChar w:fldCharType="begin"/>
-      </w:r>
-      <w:r>
-        <w:instrText xml:space="preserve"> SEQ Рисунок \* ARABIC </w:instrText>
-      </w:r>
-      <w:r>
-        <w:fldChar w:fldCharType="separate"/>
-      </w:r>
-      <w:r>
-        <w:rPr>
-          <w:noProof/>
-        </w:rPr>
-        <w:t>18</w:t>
-      </w:r>
-      <w:r>
-        <w:rPr>
-          <w:noProof/>
-        </w:rPr>
-        <w:fldChar w:fldCharType="end"/>
-      </w:r>
+      <w:fldSimple w:instr=" SEQ Рисунок \* ARABIC ">
+        <w:r>
+          <w:rPr>
+            <w:noProof/>
+          </w:rPr>
+          <w:t>18</w:t>
+        </w:r>
+      </w:fldSimple>
       <w:r>
         <w:t xml:space="preserve"> </w:t>
       </w:r>
@@ -15959,27 +15704,14 @@
       <w:r>
         <w:t xml:space="preserve">Рисунок </w:t>
       </w:r>
-      <w:r>
-        <w:fldChar w:fldCharType="begin"/>
-      </w:r>
-      <w:r>
-        <w:instrText xml:space="preserve"> SEQ Рисунок \* ARABIC </w:instrText>
-      </w:r>
-      <w:r>
-        <w:fldChar w:fldCharType="separate"/>
-      </w:r>
-      <w:r>
-        <w:rPr>
-          <w:noProof/>
-        </w:rPr>
-        <w:t>19</w:t>
-      </w:r>
-      <w:r>
-        <w:rPr>
-          <w:noProof/>
-        </w:rPr>
-        <w:fldChar w:fldCharType="end"/>
-      </w:r>
+      <w:fldSimple w:instr=" SEQ Рисунок \* ARABIC ">
+        <w:r>
+          <w:rPr>
+            <w:noProof/>
+          </w:rPr>
+          <w:t>19</w:t>
+        </w:r>
+      </w:fldSimple>
       <w:r>
         <w:rPr>
           <w:lang w:val="ru-RU"/>
@@ -18813,27 +18545,14 @@
       <w:r>
         <w:t xml:space="preserve">Рисунок </w:t>
       </w:r>
-      <w:r>
-        <w:fldChar w:fldCharType="begin"/>
-      </w:r>
-      <w:r>
-        <w:instrText xml:space="preserve"> SEQ Рисунок \* ARABIC </w:instrText>
-      </w:r>
-      <w:r>
-        <w:fldChar w:fldCharType="separate"/>
-      </w:r>
-      <w:r>
-        <w:rPr>
-          <w:noProof/>
-        </w:rPr>
-        <w:t>20</w:t>
-      </w:r>
-      <w:r>
-        <w:rPr>
-          <w:noProof/>
-        </w:rPr>
-        <w:fldChar w:fldCharType="end"/>
-      </w:r>
+      <w:fldSimple w:instr=" SEQ Рисунок \* ARABIC ">
+        <w:r>
+          <w:rPr>
+            <w:noProof/>
+          </w:rPr>
+          <w:t>20</w:t>
+        </w:r>
+      </w:fldSimple>
       <w:r>
         <w:rPr>
           <w:lang w:val="ru-RU"/>
@@ -19054,27 +18773,14 @@
       <w:r>
         <w:t xml:space="preserve">Рисунок </w:t>
       </w:r>
-      <w:r>
-        <w:fldChar w:fldCharType="begin"/>
-      </w:r>
-      <w:r>
-        <w:instrText xml:space="preserve"> SEQ Рисунок \* ARABIC </w:instrText>
-      </w:r>
-      <w:r>
-        <w:fldChar w:fldCharType="separate"/>
-      </w:r>
-      <w:r>
-        <w:rPr>
-          <w:noProof/>
-        </w:rPr>
-        <w:t>21</w:t>
-      </w:r>
-      <w:r>
-        <w:rPr>
-          <w:noProof/>
-        </w:rPr>
-        <w:fldChar w:fldCharType="end"/>
-      </w:r>
+      <w:fldSimple w:instr=" SEQ Рисунок \* ARABIC ">
+        <w:r>
+          <w:rPr>
+            <w:noProof/>
+          </w:rPr>
+          <w:t>21</w:t>
+        </w:r>
+      </w:fldSimple>
       <w:r>
         <w:rPr>
           <w:lang w:val="ru-RU"/>
@@ -19230,27 +18936,14 @@
       <w:r>
         <w:t xml:space="preserve">Рисунок </w:t>
       </w:r>
-      <w:r>
-        <w:fldChar w:fldCharType="begin"/>
-      </w:r>
-      <w:r>
-        <w:instrText xml:space="preserve"> SEQ Рисунок \* ARABIC </w:instrText>
-      </w:r>
-      <w:r>
-        <w:fldChar w:fldCharType="separate"/>
-      </w:r>
-      <w:r>
-        <w:rPr>
-          <w:noProof/>
-        </w:rPr>
-        <w:t>22</w:t>
-      </w:r>
-      <w:r>
-        <w:rPr>
-          <w:noProof/>
-        </w:rPr>
-        <w:fldChar w:fldCharType="end"/>
-      </w:r>
+      <w:fldSimple w:instr=" SEQ Рисунок \* ARABIC ">
+        <w:r>
+          <w:rPr>
+            <w:noProof/>
+          </w:rPr>
+          <w:t>22</w:t>
+        </w:r>
+      </w:fldSimple>
       <w:r>
         <w:rPr>
           <w:lang w:val="ru-RU"/>
@@ -19419,27 +19112,14 @@
       <w:r>
         <w:t xml:space="preserve">Рисунок </w:t>
       </w:r>
-      <w:r>
-        <w:fldChar w:fldCharType="begin"/>
-      </w:r>
-      <w:r>
-        <w:instrText xml:space="preserve"> SEQ Рисунок \* ARABIC </w:instrText>
-      </w:r>
-      <w:r>
-        <w:fldChar w:fldCharType="separate"/>
-      </w:r>
-      <w:r>
-        <w:rPr>
-          <w:noProof/>
-        </w:rPr>
-        <w:t>23</w:t>
-      </w:r>
-      <w:r>
-        <w:rPr>
-          <w:noProof/>
-        </w:rPr>
-        <w:fldChar w:fldCharType="end"/>
-      </w:r>
+      <w:fldSimple w:instr=" SEQ Рисунок \* ARABIC ">
+        <w:r>
+          <w:rPr>
+            <w:noProof/>
+          </w:rPr>
+          <w:t>23</w:t>
+        </w:r>
+      </w:fldSimple>
       <w:r>
         <w:t xml:space="preserve"> Виконання програми </w:t>
       </w:r>
@@ -19606,27 +19286,14 @@
       <w:r>
         <w:t xml:space="preserve">Рисунок </w:t>
       </w:r>
-      <w:r>
-        <w:fldChar w:fldCharType="begin"/>
-      </w:r>
-      <w:r>
-        <w:instrText xml:space="preserve"> SEQ Рисунок \* ARABIC </w:instrText>
-      </w:r>
-      <w:r>
-        <w:fldChar w:fldCharType="separate"/>
-      </w:r>
-      <w:r>
-        <w:rPr>
-          <w:noProof/>
-        </w:rPr>
-        <w:t>24</w:t>
-      </w:r>
-      <w:r>
-        <w:rPr>
-          <w:noProof/>
-        </w:rPr>
-        <w:fldChar w:fldCharType="end"/>
-      </w:r>
+      <w:fldSimple w:instr=" SEQ Рисунок \* ARABIC ">
+        <w:r>
+          <w:rPr>
+            <w:noProof/>
+          </w:rPr>
+          <w:t>24</w:t>
+        </w:r>
+      </w:fldSimple>
       <w:r>
         <w:t xml:space="preserve"> </w:t>
       </w:r>
@@ -19798,27 +19465,14 @@
       <w:r>
         <w:t xml:space="preserve">Рисунок </w:t>
       </w:r>
-      <w:r>
-        <w:fldChar w:fldCharType="begin"/>
-      </w:r>
-      <w:r>
-        <w:instrText xml:space="preserve"> SEQ Рисунок \* ARABIC </w:instrText>
-      </w:r>
-      <w:r>
-        <w:fldChar w:fldCharType="separate"/>
-      </w:r>
-      <w:r>
-        <w:rPr>
-          <w:noProof/>
-        </w:rPr>
-        <w:t>25</w:t>
-      </w:r>
-      <w:r>
-        <w:rPr>
-          <w:noProof/>
-        </w:rPr>
-        <w:fldChar w:fldCharType="end"/>
-      </w:r>
+      <w:fldSimple w:instr=" SEQ Рисунок \* ARABIC ">
+        <w:r>
+          <w:rPr>
+            <w:noProof/>
+          </w:rPr>
+          <w:t>25</w:t>
+        </w:r>
+      </w:fldSimple>
       <w:r>
         <w:t xml:space="preserve"> Виконання програми </w:t>
       </w:r>
@@ -19987,27 +19641,14 @@
       <w:r>
         <w:t xml:space="preserve">Рисунок </w:t>
       </w:r>
-      <w:r>
-        <w:fldChar w:fldCharType="begin"/>
-      </w:r>
-      <w:r>
-        <w:instrText xml:space="preserve"> SEQ Рисунок \* ARABIC </w:instrText>
-      </w:r>
-      <w:r>
-        <w:fldChar w:fldCharType="separate"/>
-      </w:r>
-      <w:r>
-        <w:rPr>
-          <w:noProof/>
-        </w:rPr>
-        <w:t>26</w:t>
-      </w:r>
-      <w:r>
-        <w:rPr>
-          <w:noProof/>
-        </w:rPr>
-        <w:fldChar w:fldCharType="end"/>
-      </w:r>
+      <w:fldSimple w:instr=" SEQ Рисунок \* ARABIC ">
+        <w:r>
+          <w:rPr>
+            <w:noProof/>
+          </w:rPr>
+          <w:t>26</w:t>
+        </w:r>
+      </w:fldSimple>
       <w:r>
         <w:rPr>
           <w:lang w:val="ru-RU"/>
@@ -20202,27 +19843,14 @@
       <w:r>
         <w:t xml:space="preserve">Рисунок </w:t>
       </w:r>
-      <w:r>
-        <w:fldChar w:fldCharType="begin"/>
-      </w:r>
-      <w:r>
-        <w:instrText xml:space="preserve"> SEQ Рисунок \* ARABIC </w:instrText>
-      </w:r>
-      <w:r>
-        <w:fldChar w:fldCharType="separate"/>
-      </w:r>
-      <w:r>
-        <w:rPr>
-          <w:noProof/>
-        </w:rPr>
-        <w:t>27</w:t>
-      </w:r>
-      <w:r>
-        <w:rPr>
-          <w:noProof/>
-        </w:rPr>
-        <w:fldChar w:fldCharType="end"/>
-      </w:r>
+      <w:fldSimple w:instr=" SEQ Рисунок \* ARABIC ">
+        <w:r>
+          <w:rPr>
+            <w:noProof/>
+          </w:rPr>
+          <w:t>27</w:t>
+        </w:r>
+      </w:fldSimple>
       <w:r>
         <w:t xml:space="preserve"> Перша зустріч</w:t>
       </w:r>
@@ -20420,7 +20048,21 @@
         <w:rPr>
           <w:color w:val="000000"/>
         </w:rPr>
-        <w:t>(опційно)</w:t>
+        <w:t>(</w:t>
+      </w:r>
+      <w:proofErr w:type="spellStart"/>
+      <w:r>
+        <w:rPr>
+          <w:color w:val="000000"/>
+        </w:rPr>
+        <w:t>опційно</w:t>
+      </w:r>
+      <w:proofErr w:type="spellEnd"/>
+      <w:r>
+        <w:rPr>
+          <w:color w:val="000000"/>
+        </w:rPr>
+        <w:t>)</w:t>
       </w:r>
     </w:p>
     <w:p>
@@ -20482,27 +20124,14 @@
       <w:r>
         <w:t xml:space="preserve">Рисунок </w:t>
       </w:r>
-      <w:r>
-        <w:fldChar w:fldCharType="begin"/>
-      </w:r>
-      <w:r>
-        <w:instrText xml:space="preserve"> SEQ Рисунок \* ARABIC </w:instrText>
-      </w:r>
-      <w:r>
-        <w:fldChar w:fldCharType="separate"/>
-      </w:r>
-      <w:r>
-        <w:rPr>
-          <w:noProof/>
-        </w:rPr>
-        <w:t>29</w:t>
-      </w:r>
-      <w:r>
-        <w:rPr>
-          <w:noProof/>
-        </w:rPr>
-        <w:fldChar w:fldCharType="end"/>
-      </w:r>
+      <w:fldSimple w:instr=" SEQ Рисунок \* ARABIC ">
+        <w:r>
+          <w:rPr>
+            <w:noProof/>
+          </w:rPr>
+          <w:t>29</w:t>
+        </w:r>
+      </w:fldSimple>
       <w:r>
         <w:rPr>
           <w:lang w:val="en-US"/>
@@ -20590,27 +20219,14 @@
       <w:r>
         <w:t xml:space="preserve">Рисунок </w:t>
       </w:r>
-      <w:r>
-        <w:fldChar w:fldCharType="begin"/>
-      </w:r>
-      <w:r>
-        <w:instrText xml:space="preserve"> SEQ Рисунок \* ARABIC </w:instrText>
-      </w:r>
-      <w:r>
-        <w:fldChar w:fldCharType="separate"/>
-      </w:r>
-      <w:r>
-        <w:rPr>
-          <w:noProof/>
-        </w:rPr>
-        <w:t>30</w:t>
-      </w:r>
-      <w:r>
-        <w:rPr>
-          <w:noProof/>
-        </w:rPr>
-        <w:fldChar w:fldCharType="end"/>
-      </w:r>
+      <w:fldSimple w:instr=" SEQ Рисунок \* ARABIC ">
+        <w:r>
+          <w:rPr>
+            <w:noProof/>
+          </w:rPr>
+          <w:t>30</w:t>
+        </w:r>
+      </w:fldSimple>
       <w:r>
         <w:t xml:space="preserve"> Командна дошка </w:t>
       </w:r>
@@ -20703,24 +20319,14 @@
       <w:r>
         <w:t xml:space="preserve">Рисунок </w:t>
       </w:r>
-      <w:r>
-        <w:fldChar w:fldCharType="begin"/>
-      </w:r>
-      <w:r>
-        <w:instrText xml:space="preserve"> SEQ Рисунок \* ARABIC </w:instrText>
-      </w:r>
-      <w:r>
-        <w:fldChar w:fldCharType="separate"/>
-      </w:r>
-      <w:r>
-        <w:rPr>
-          <w:noProof/>
-        </w:rPr>
-        <w:t>31</w:t>
-      </w:r>
-      <w:r>
-        <w:fldChar w:fldCharType="end"/>
-      </w:r>
+      <w:fldSimple w:instr=" SEQ Рисунок \* ARABIC ">
+        <w:r>
+          <w:rPr>
+            <w:noProof/>
+          </w:rPr>
+          <w:t>31</w:t>
+        </w:r>
+      </w:fldSimple>
       <w:r>
         <w:t xml:space="preserve"> Коментарі від учасників команди</w:t>
       </w:r>

</xml_diff>

<commit_message>
Final Epic 1 - Vitalii Peleshko
</commit_message>
<xml_diff>
--- a/ai_11/vitalii_peleshko/epic_1/epic_1_practice_and_labs_report_vitalii_peleshko.docx
+++ b/ai_11/vitalii_peleshko/epic_1/epic_1_practice_and_labs_report_vitalii_peleshko.docx
@@ -869,11 +869,7 @@
         <w:t>Системами числення</w:t>
       </w:r>
     </w:p>
-    <w:p>
-      <w:r>
-        <w:br/>
-      </w:r>
-    </w:p>
+    <w:p/>
     <w:p>
       <w:pPr>
         <w:pStyle w:val="a6"/>
@@ -1689,7 +1685,6 @@
         <w:rPr>
           <w:color w:val="000000"/>
         </w:rPr>
-        <w:lastRenderedPageBreak/>
         <w:t xml:space="preserve">Звершення опрацювання теми: </w:t>
       </w:r>
       <w:r>
@@ -1718,6 +1713,7 @@
           <w:bCs/>
           <w:color w:val="000000"/>
         </w:rPr>
+        <w:lastRenderedPageBreak/>
         <w:t>Тема №*.3:</w:t>
       </w:r>
       <w:r>
@@ -2989,7 +2985,6 @@
         <w:rPr>
           <w:color w:val="000000"/>
         </w:rPr>
-        <w:lastRenderedPageBreak/>
         <w:t xml:space="preserve">Налаштувати </w:t>
       </w:r>
       <w:r>
@@ -3088,6 +3083,7 @@
         <w:rPr>
           <w:color w:val="000000"/>
         </w:rPr>
+        <w:lastRenderedPageBreak/>
         <w:t>Завдання №</w:t>
       </w:r>
       <w:r>
@@ -4109,7 +4105,6 @@
         <w:rPr>
           <w:color w:val="333333"/>
         </w:rPr>
-        <w:lastRenderedPageBreak/>
         <w:t>По дорозі вони сперечалися, хто ж виграв і з яким рахунком. Оскільки вони записували результати кожної подачі, то це можна порахувати. Але оскільки гра тривала дуже довго — порахувати це вручну дуже тяжко.</w:t>
       </w:r>
     </w:p>
@@ -4126,6 +4121,7 @@
         <w:rPr>
           <w:color w:val="333333"/>
         </w:rPr>
+        <w:lastRenderedPageBreak/>
         <w:t>Всього відбулося </w:t>
       </w:r>
       <w:r>
@@ -4867,14 +4863,27 @@
       <w:r>
         <w:t>Рисунок</w:t>
       </w:r>
-      <w:fldSimple w:instr=" SEQ Рисунок \* ARABIC ">
-        <w:r>
-          <w:rPr>
-            <w:noProof/>
-          </w:rPr>
-          <w:t>1</w:t>
-        </w:r>
-      </w:fldSimple>
+      <w:r>
+        <w:fldChar w:fldCharType="begin"/>
+      </w:r>
+      <w:r>
+        <w:instrText xml:space="preserve"> SEQ Рисунок \* ARABIC </w:instrText>
+      </w:r>
+      <w:r>
+        <w:fldChar w:fldCharType="separate"/>
+      </w:r>
+      <w:r>
+        <w:rPr>
+          <w:noProof/>
+        </w:rPr>
+        <w:t>1</w:t>
+      </w:r>
+      <w:r>
+        <w:rPr>
+          <w:noProof/>
+        </w:rPr>
+        <w:fldChar w:fldCharType="end"/>
+      </w:r>
       <w:r>
         <w:rPr>
           <w:noProof/>
@@ -5174,14 +5183,27 @@
       <w:r>
         <w:t xml:space="preserve">Рисунок </w:t>
       </w:r>
-      <w:fldSimple w:instr=" SEQ Рисунок \* ARABIC ">
-        <w:r>
-          <w:rPr>
-            <w:noProof/>
-          </w:rPr>
-          <w:t>2</w:t>
-        </w:r>
-      </w:fldSimple>
+      <w:r>
+        <w:fldChar w:fldCharType="begin"/>
+      </w:r>
+      <w:r>
+        <w:instrText xml:space="preserve"> SEQ Рисунок \* ARABIC </w:instrText>
+      </w:r>
+      <w:r>
+        <w:fldChar w:fldCharType="separate"/>
+      </w:r>
+      <w:r>
+        <w:rPr>
+          <w:noProof/>
+        </w:rPr>
+        <w:t>2</w:t>
+      </w:r>
+      <w:r>
+        <w:rPr>
+          <w:noProof/>
+        </w:rPr>
+        <w:fldChar w:fldCharType="end"/>
+      </w:r>
       <w:r>
         <w:t xml:space="preserve"> Блок-схема</w:t>
       </w:r>
@@ -5443,14 +5465,27 @@
       <w:r>
         <w:t xml:space="preserve">Рисунок </w:t>
       </w:r>
-      <w:fldSimple w:instr=" SEQ Рисунок \* ARABIC ">
-        <w:r>
-          <w:rPr>
-            <w:noProof/>
-          </w:rPr>
-          <w:t>3</w:t>
-        </w:r>
-      </w:fldSimple>
+      <w:r>
+        <w:fldChar w:fldCharType="begin"/>
+      </w:r>
+      <w:r>
+        <w:instrText xml:space="preserve"> SEQ Рисунок \* ARABIC </w:instrText>
+      </w:r>
+      <w:r>
+        <w:fldChar w:fldCharType="separate"/>
+      </w:r>
+      <w:r>
+        <w:rPr>
+          <w:noProof/>
+        </w:rPr>
+        <w:t>3</w:t>
+      </w:r>
+      <w:r>
+        <w:rPr>
+          <w:noProof/>
+        </w:rPr>
+        <w:fldChar w:fldCharType="end"/>
+      </w:r>
       <w:r>
         <w:rPr>
           <w:lang w:val="en-US"/>
@@ -5623,14 +5658,27 @@
       <w:r>
         <w:t xml:space="preserve">Рисунок </w:t>
       </w:r>
-      <w:fldSimple w:instr=" SEQ Рисунок \* ARABIC ">
-        <w:r>
-          <w:rPr>
-            <w:noProof/>
-          </w:rPr>
-          <w:t>4</w:t>
-        </w:r>
-      </w:fldSimple>
+      <w:r>
+        <w:fldChar w:fldCharType="begin"/>
+      </w:r>
+      <w:r>
+        <w:instrText xml:space="preserve"> SEQ Рисунок \* ARABIC </w:instrText>
+      </w:r>
+      <w:r>
+        <w:fldChar w:fldCharType="separate"/>
+      </w:r>
+      <w:r>
+        <w:rPr>
+          <w:noProof/>
+        </w:rPr>
+        <w:t>4</w:t>
+      </w:r>
+      <w:r>
+        <w:rPr>
+          <w:noProof/>
+        </w:rPr>
+        <w:fldChar w:fldCharType="end"/>
+      </w:r>
       <w:r>
         <w:t xml:space="preserve"> </w:t>
       </w:r>
@@ -6085,14 +6133,27 @@
       <w:r>
         <w:t xml:space="preserve">Рисунок </w:t>
       </w:r>
-      <w:fldSimple w:instr=" SEQ Рисунок \* ARABIC ">
-        <w:r>
-          <w:rPr>
-            <w:noProof/>
-          </w:rPr>
-          <w:t>5</w:t>
-        </w:r>
-      </w:fldSimple>
+      <w:r>
+        <w:fldChar w:fldCharType="begin"/>
+      </w:r>
+      <w:r>
+        <w:instrText xml:space="preserve"> SEQ Рисунок \* ARABIC </w:instrText>
+      </w:r>
+      <w:r>
+        <w:fldChar w:fldCharType="separate"/>
+      </w:r>
+      <w:r>
+        <w:rPr>
+          <w:noProof/>
+        </w:rPr>
+        <w:t>5</w:t>
+      </w:r>
+      <w:r>
+        <w:rPr>
+          <w:noProof/>
+        </w:rPr>
+        <w:fldChar w:fldCharType="end"/>
+      </w:r>
       <w:r>
         <w:rPr>
           <w:lang w:val="en-US"/>
@@ -6482,14 +6543,27 @@
                             <w:r>
                               <w:t xml:space="preserve">Рисунок </w:t>
                             </w:r>
-                            <w:fldSimple w:instr=" SEQ Рисунок \* ARABIC ">
-                              <w:r>
-                                <w:rPr>
-                                  <w:noProof/>
-                                </w:rPr>
-                                <w:t>6</w:t>
-                              </w:r>
-                            </w:fldSimple>
+                            <w:r>
+                              <w:fldChar w:fldCharType="begin"/>
+                            </w:r>
+                            <w:r>
+                              <w:instrText xml:space="preserve"> SEQ Рисунок \* ARABIC </w:instrText>
+                            </w:r>
+                            <w:r>
+                              <w:fldChar w:fldCharType="separate"/>
+                            </w:r>
+                            <w:r>
+                              <w:rPr>
+                                <w:noProof/>
+                              </w:rPr>
+                              <w:t>6</w:t>
+                            </w:r>
+                            <w:r>
+                              <w:rPr>
+                                <w:noProof/>
+                              </w:rPr>
+                              <w:fldChar w:fldCharType="end"/>
+                            </w:r>
                             <w:r>
                               <w:t xml:space="preserve"> </w:t>
                             </w:r>
@@ -6536,14 +6610,27 @@
                       <w:r>
                         <w:t xml:space="preserve">Рисунок </w:t>
                       </w:r>
-                      <w:fldSimple w:instr=" SEQ Рисунок \* ARABIC ">
-                        <w:r>
-                          <w:rPr>
-                            <w:noProof/>
-                          </w:rPr>
-                          <w:t>6</w:t>
-                        </w:r>
-                      </w:fldSimple>
+                      <w:r>
+                        <w:fldChar w:fldCharType="begin"/>
+                      </w:r>
+                      <w:r>
+                        <w:instrText xml:space="preserve"> SEQ Рисунок \* ARABIC </w:instrText>
+                      </w:r>
+                      <w:r>
+                        <w:fldChar w:fldCharType="separate"/>
+                      </w:r>
+                      <w:r>
+                        <w:rPr>
+                          <w:noProof/>
+                        </w:rPr>
+                        <w:t>6</w:t>
+                      </w:r>
+                      <w:r>
+                        <w:rPr>
+                          <w:noProof/>
+                        </w:rPr>
+                        <w:fldChar w:fldCharType="end"/>
+                      </w:r>
                       <w:r>
                         <w:t xml:space="preserve"> </w:t>
                       </w:r>
@@ -6773,14 +6860,27 @@
       <w:r>
         <w:t xml:space="preserve">Рисунок </w:t>
       </w:r>
-      <w:fldSimple w:instr=" SEQ Рисунок \* ARABIC ">
-        <w:r>
-          <w:rPr>
-            <w:noProof/>
-          </w:rPr>
-          <w:t>7</w:t>
-        </w:r>
-      </w:fldSimple>
+      <w:r>
+        <w:fldChar w:fldCharType="begin"/>
+      </w:r>
+      <w:r>
+        <w:instrText xml:space="preserve"> SEQ Рисунок \* ARABIC </w:instrText>
+      </w:r>
+      <w:r>
+        <w:fldChar w:fldCharType="separate"/>
+      </w:r>
+      <w:r>
+        <w:rPr>
+          <w:noProof/>
+        </w:rPr>
+        <w:t>7</w:t>
+      </w:r>
+      <w:r>
+        <w:rPr>
+          <w:noProof/>
+        </w:rPr>
+        <w:fldChar w:fldCharType="end"/>
+      </w:r>
       <w:r>
         <w:rPr>
           <w:lang w:val="en-US"/>
@@ -6934,14 +7034,27 @@
       <w:r>
         <w:t xml:space="preserve">Рисунок </w:t>
       </w:r>
-      <w:fldSimple w:instr=" SEQ Рисунок \* ARABIC ">
-        <w:r>
-          <w:rPr>
-            <w:noProof/>
-          </w:rPr>
-          <w:t>8</w:t>
-        </w:r>
-      </w:fldSimple>
+      <w:r>
+        <w:fldChar w:fldCharType="begin"/>
+      </w:r>
+      <w:r>
+        <w:instrText xml:space="preserve"> SEQ Рисунок \* ARABIC </w:instrText>
+      </w:r>
+      <w:r>
+        <w:fldChar w:fldCharType="separate"/>
+      </w:r>
+      <w:r>
+        <w:rPr>
+          <w:noProof/>
+        </w:rPr>
+        <w:t>8</w:t>
+      </w:r>
+      <w:r>
+        <w:rPr>
+          <w:noProof/>
+        </w:rPr>
+        <w:fldChar w:fldCharType="end"/>
+      </w:r>
       <w:r>
         <w:rPr>
           <w:lang w:val="en-US"/>
@@ -7115,14 +7228,27 @@
       <w:r>
         <w:t xml:space="preserve">Рисунок </w:t>
       </w:r>
-      <w:fldSimple w:instr=" SEQ Рисунок \* ARABIC ">
-        <w:r>
-          <w:rPr>
-            <w:noProof/>
-          </w:rPr>
-          <w:t>9</w:t>
-        </w:r>
-      </w:fldSimple>
+      <w:r>
+        <w:fldChar w:fldCharType="begin"/>
+      </w:r>
+      <w:r>
+        <w:instrText xml:space="preserve"> SEQ Рисунок \* ARABIC </w:instrText>
+      </w:r>
+      <w:r>
+        <w:fldChar w:fldCharType="separate"/>
+      </w:r>
+      <w:r>
+        <w:rPr>
+          <w:noProof/>
+        </w:rPr>
+        <w:t>9</w:t>
+      </w:r>
+      <w:r>
+        <w:rPr>
+          <w:noProof/>
+        </w:rPr>
+        <w:fldChar w:fldCharType="end"/>
+      </w:r>
       <w:r>
         <w:t xml:space="preserve"> Встановлені розширення для мови </w:t>
       </w:r>
@@ -7228,14 +7354,27 @@
       <w:r>
         <w:t xml:space="preserve">Рисунок </w:t>
       </w:r>
-      <w:fldSimple w:instr=" SEQ Рисунок \* ARABIC ">
-        <w:r>
-          <w:rPr>
-            <w:noProof/>
-          </w:rPr>
-          <w:t>10</w:t>
-        </w:r>
-      </w:fldSimple>
+      <w:r>
+        <w:fldChar w:fldCharType="begin"/>
+      </w:r>
+      <w:r>
+        <w:instrText xml:space="preserve"> SEQ Рисунок \* ARABIC </w:instrText>
+      </w:r>
+      <w:r>
+        <w:fldChar w:fldCharType="separate"/>
+      </w:r>
+      <w:r>
+        <w:rPr>
+          <w:noProof/>
+        </w:rPr>
+        <w:t>10</w:t>
+      </w:r>
+      <w:r>
+        <w:rPr>
+          <w:noProof/>
+        </w:rPr>
+        <w:fldChar w:fldCharType="end"/>
+      </w:r>
       <w:r>
         <w:t xml:space="preserve"> Встановлена програма</w:t>
       </w:r>
@@ -7371,14 +7510,27 @@
       <w:r>
         <w:t xml:space="preserve">Рисунок </w:t>
       </w:r>
-      <w:fldSimple w:instr=" SEQ Рисунок \* ARABIC ">
-        <w:r>
-          <w:rPr>
-            <w:noProof/>
-          </w:rPr>
-          <w:t>11</w:t>
-        </w:r>
-      </w:fldSimple>
+      <w:r>
+        <w:fldChar w:fldCharType="begin"/>
+      </w:r>
+      <w:r>
+        <w:instrText xml:space="preserve"> SEQ Рисунок \* ARABIC </w:instrText>
+      </w:r>
+      <w:r>
+        <w:fldChar w:fldCharType="separate"/>
+      </w:r>
+      <w:r>
+        <w:rPr>
+          <w:noProof/>
+        </w:rPr>
+        <w:t>11</w:t>
+      </w:r>
+      <w:r>
+        <w:rPr>
+          <w:noProof/>
+        </w:rPr>
+        <w:fldChar w:fldCharType="end"/>
+      </w:r>
       <w:r>
         <w:t xml:space="preserve"> </w:t>
       </w:r>
@@ -7576,14 +7728,27 @@
       <w:r>
         <w:t xml:space="preserve">Рисунок </w:t>
       </w:r>
-      <w:fldSimple w:instr=" SEQ Рисунок \* ARABIC ">
-        <w:r>
-          <w:rPr>
-            <w:noProof/>
-          </w:rPr>
-          <w:t>12</w:t>
-        </w:r>
-      </w:fldSimple>
+      <w:r>
+        <w:fldChar w:fldCharType="begin"/>
+      </w:r>
+      <w:r>
+        <w:instrText xml:space="preserve"> SEQ Рисунок \* ARABIC </w:instrText>
+      </w:r>
+      <w:r>
+        <w:fldChar w:fldCharType="separate"/>
+      </w:r>
+      <w:r>
+        <w:rPr>
+          <w:noProof/>
+        </w:rPr>
+        <w:t>12</w:t>
+      </w:r>
+      <w:r>
+        <w:rPr>
+          <w:noProof/>
+        </w:rPr>
+        <w:fldChar w:fldCharType="end"/>
+      </w:r>
       <w:r>
         <w:t xml:space="preserve"> </w:t>
       </w:r>
@@ -7713,14 +7878,27 @@
       <w:r>
         <w:t xml:space="preserve">Рисунок </w:t>
       </w:r>
-      <w:fldSimple w:instr=" SEQ Рисунок \* ARABIC ">
-        <w:r>
-          <w:rPr>
-            <w:noProof/>
-          </w:rPr>
-          <w:t>13</w:t>
-        </w:r>
-      </w:fldSimple>
+      <w:r>
+        <w:fldChar w:fldCharType="begin"/>
+      </w:r>
+      <w:r>
+        <w:instrText xml:space="preserve"> SEQ Рисунок \* ARABIC </w:instrText>
+      </w:r>
+      <w:r>
+        <w:fldChar w:fldCharType="separate"/>
+      </w:r>
+      <w:r>
+        <w:rPr>
+          <w:noProof/>
+        </w:rPr>
+        <w:t>13</w:t>
+      </w:r>
+      <w:r>
+        <w:rPr>
+          <w:noProof/>
+        </w:rPr>
+        <w:fldChar w:fldCharType="end"/>
+      </w:r>
       <w:r>
         <w:t xml:space="preserve"> Створений </w:t>
       </w:r>
@@ -7924,14 +8102,27 @@
       <w:r>
         <w:t xml:space="preserve">Рисунок </w:t>
       </w:r>
-      <w:fldSimple w:instr=" SEQ Рисунок \* ARABIC ">
-        <w:r>
-          <w:rPr>
-            <w:noProof/>
-          </w:rPr>
-          <w:t>14</w:t>
-        </w:r>
-      </w:fldSimple>
+      <w:r>
+        <w:fldChar w:fldCharType="begin"/>
+      </w:r>
+      <w:r>
+        <w:instrText xml:space="preserve"> SEQ Рисунок \* ARABIC </w:instrText>
+      </w:r>
+      <w:r>
+        <w:fldChar w:fldCharType="separate"/>
+      </w:r>
+      <w:r>
+        <w:rPr>
+          <w:noProof/>
+        </w:rPr>
+        <w:t>14</w:t>
+      </w:r>
+      <w:r>
+        <w:rPr>
+          <w:noProof/>
+        </w:rPr>
+        <w:fldChar w:fldCharType="end"/>
+      </w:r>
       <w:r>
         <w:t xml:space="preserve"> Створений акаунт і контест Львівської політехніки</w:t>
       </w:r>
@@ -8062,14 +8253,27 @@
       <w:r>
         <w:t xml:space="preserve">Рисунок </w:t>
       </w:r>
-      <w:fldSimple w:instr=" SEQ Рисунок \* ARABIC ">
-        <w:r>
-          <w:rPr>
-            <w:noProof/>
-          </w:rPr>
-          <w:t>15</w:t>
-        </w:r>
-      </w:fldSimple>
+      <w:r>
+        <w:fldChar w:fldCharType="begin"/>
+      </w:r>
+      <w:r>
+        <w:instrText xml:space="preserve"> SEQ Рисунок \* ARABIC </w:instrText>
+      </w:r>
+      <w:r>
+        <w:fldChar w:fldCharType="separate"/>
+      </w:r>
+      <w:r>
+        <w:rPr>
+          <w:noProof/>
+        </w:rPr>
+        <w:t>15</w:t>
+      </w:r>
+      <w:r>
+        <w:rPr>
+          <w:noProof/>
+        </w:rPr>
+        <w:fldChar w:fldCharType="end"/>
+      </w:r>
       <w:r>
         <w:t xml:space="preserve"> Створений власний і приватний репозиторій</w:t>
       </w:r>
@@ -10960,14 +11164,27 @@
       <w:r>
         <w:t xml:space="preserve">Рисунок </w:t>
       </w:r>
-      <w:fldSimple w:instr=" SEQ Рисунок \* ARABIC ">
-        <w:r>
-          <w:rPr>
-            <w:noProof/>
-          </w:rPr>
-          <w:t>16</w:t>
-        </w:r>
-      </w:fldSimple>
+      <w:r>
+        <w:fldChar w:fldCharType="begin"/>
+      </w:r>
+      <w:r>
+        <w:instrText xml:space="preserve"> SEQ Рисунок \* ARABIC </w:instrText>
+      </w:r>
+      <w:r>
+        <w:fldChar w:fldCharType="separate"/>
+      </w:r>
+      <w:r>
+        <w:rPr>
+          <w:noProof/>
+        </w:rPr>
+        <w:t>16</w:t>
+      </w:r>
+      <w:r>
+        <w:rPr>
+          <w:noProof/>
+        </w:rPr>
+        <w:fldChar w:fldCharType="end"/>
+      </w:r>
       <w:r>
         <w:rPr>
           <w:lang w:val="ru-RU"/>
@@ -12127,14 +12344,27 @@
       <w:r>
         <w:t xml:space="preserve">Рисунок </w:t>
       </w:r>
-      <w:fldSimple w:instr=" SEQ Рисунок \* ARABIC ">
-        <w:r>
-          <w:rPr>
-            <w:noProof/>
-          </w:rPr>
-          <w:t>17</w:t>
-        </w:r>
-      </w:fldSimple>
+      <w:r>
+        <w:fldChar w:fldCharType="begin"/>
+      </w:r>
+      <w:r>
+        <w:instrText xml:space="preserve"> SEQ Рисунок \* ARABIC </w:instrText>
+      </w:r>
+      <w:r>
+        <w:fldChar w:fldCharType="separate"/>
+      </w:r>
+      <w:r>
+        <w:rPr>
+          <w:noProof/>
+        </w:rPr>
+        <w:t>17</w:t>
+      </w:r>
+      <w:r>
+        <w:rPr>
+          <w:noProof/>
+        </w:rPr>
+        <w:fldChar w:fldCharType="end"/>
+      </w:r>
       <w:r>
         <w:t xml:space="preserve"> Код до задачі </w:t>
       </w:r>
@@ -13380,14 +13610,27 @@
       <w:r>
         <w:t xml:space="preserve">Рисунок </w:t>
       </w:r>
-      <w:fldSimple w:instr=" SEQ Рисунок \* ARABIC ">
-        <w:r>
-          <w:rPr>
-            <w:noProof/>
-          </w:rPr>
-          <w:t>18</w:t>
-        </w:r>
-      </w:fldSimple>
+      <w:r>
+        <w:fldChar w:fldCharType="begin"/>
+      </w:r>
+      <w:r>
+        <w:instrText xml:space="preserve"> SEQ Рисунок \* ARABIC </w:instrText>
+      </w:r>
+      <w:r>
+        <w:fldChar w:fldCharType="separate"/>
+      </w:r>
+      <w:r>
+        <w:rPr>
+          <w:noProof/>
+        </w:rPr>
+        <w:t>18</w:t>
+      </w:r>
+      <w:r>
+        <w:rPr>
+          <w:noProof/>
+        </w:rPr>
+        <w:fldChar w:fldCharType="end"/>
+      </w:r>
       <w:r>
         <w:t xml:space="preserve"> </w:t>
       </w:r>
@@ -15704,14 +15947,27 @@
       <w:r>
         <w:t xml:space="preserve">Рисунок </w:t>
       </w:r>
-      <w:fldSimple w:instr=" SEQ Рисунок \* ARABIC ">
-        <w:r>
-          <w:rPr>
-            <w:noProof/>
-          </w:rPr>
-          <w:t>19</w:t>
-        </w:r>
-      </w:fldSimple>
+      <w:r>
+        <w:fldChar w:fldCharType="begin"/>
+      </w:r>
+      <w:r>
+        <w:instrText xml:space="preserve"> SEQ Рисунок \* ARABIC </w:instrText>
+      </w:r>
+      <w:r>
+        <w:fldChar w:fldCharType="separate"/>
+      </w:r>
+      <w:r>
+        <w:rPr>
+          <w:noProof/>
+        </w:rPr>
+        <w:t>19</w:t>
+      </w:r>
+      <w:r>
+        <w:rPr>
+          <w:noProof/>
+        </w:rPr>
+        <w:fldChar w:fldCharType="end"/>
+      </w:r>
       <w:r>
         <w:rPr>
           <w:lang w:val="ru-RU"/>
@@ -18545,14 +18801,27 @@
       <w:r>
         <w:t xml:space="preserve">Рисунок </w:t>
       </w:r>
-      <w:fldSimple w:instr=" SEQ Рисунок \* ARABIC ">
-        <w:r>
-          <w:rPr>
-            <w:noProof/>
-          </w:rPr>
-          <w:t>20</w:t>
-        </w:r>
-      </w:fldSimple>
+      <w:r>
+        <w:fldChar w:fldCharType="begin"/>
+      </w:r>
+      <w:r>
+        <w:instrText xml:space="preserve"> SEQ Рисунок \* ARABIC </w:instrText>
+      </w:r>
+      <w:r>
+        <w:fldChar w:fldCharType="separate"/>
+      </w:r>
+      <w:r>
+        <w:rPr>
+          <w:noProof/>
+        </w:rPr>
+        <w:t>20</w:t>
+      </w:r>
+      <w:r>
+        <w:rPr>
+          <w:noProof/>
+        </w:rPr>
+        <w:fldChar w:fldCharType="end"/>
+      </w:r>
       <w:r>
         <w:rPr>
           <w:lang w:val="ru-RU"/>
@@ -18773,14 +19042,27 @@
       <w:r>
         <w:t xml:space="preserve">Рисунок </w:t>
       </w:r>
-      <w:fldSimple w:instr=" SEQ Рисунок \* ARABIC ">
-        <w:r>
-          <w:rPr>
-            <w:noProof/>
-          </w:rPr>
-          <w:t>21</w:t>
-        </w:r>
-      </w:fldSimple>
+      <w:r>
+        <w:fldChar w:fldCharType="begin"/>
+      </w:r>
+      <w:r>
+        <w:instrText xml:space="preserve"> SEQ Рисунок \* ARABIC </w:instrText>
+      </w:r>
+      <w:r>
+        <w:fldChar w:fldCharType="separate"/>
+      </w:r>
+      <w:r>
+        <w:rPr>
+          <w:noProof/>
+        </w:rPr>
+        <w:t>21</w:t>
+      </w:r>
+      <w:r>
+        <w:rPr>
+          <w:noProof/>
+        </w:rPr>
+        <w:fldChar w:fldCharType="end"/>
+      </w:r>
       <w:r>
         <w:rPr>
           <w:lang w:val="ru-RU"/>
@@ -18936,14 +19218,27 @@
       <w:r>
         <w:t xml:space="preserve">Рисунок </w:t>
       </w:r>
-      <w:fldSimple w:instr=" SEQ Рисунок \* ARABIC ">
-        <w:r>
-          <w:rPr>
-            <w:noProof/>
-          </w:rPr>
-          <w:t>22</w:t>
-        </w:r>
-      </w:fldSimple>
+      <w:r>
+        <w:fldChar w:fldCharType="begin"/>
+      </w:r>
+      <w:r>
+        <w:instrText xml:space="preserve"> SEQ Рисунок \* ARABIC </w:instrText>
+      </w:r>
+      <w:r>
+        <w:fldChar w:fldCharType="separate"/>
+      </w:r>
+      <w:r>
+        <w:rPr>
+          <w:noProof/>
+        </w:rPr>
+        <w:t>22</w:t>
+      </w:r>
+      <w:r>
+        <w:rPr>
+          <w:noProof/>
+        </w:rPr>
+        <w:fldChar w:fldCharType="end"/>
+      </w:r>
       <w:r>
         <w:rPr>
           <w:lang w:val="ru-RU"/>
@@ -19112,14 +19407,27 @@
       <w:r>
         <w:t xml:space="preserve">Рисунок </w:t>
       </w:r>
-      <w:fldSimple w:instr=" SEQ Рисунок \* ARABIC ">
-        <w:r>
-          <w:rPr>
-            <w:noProof/>
-          </w:rPr>
-          <w:t>23</w:t>
-        </w:r>
-      </w:fldSimple>
+      <w:r>
+        <w:fldChar w:fldCharType="begin"/>
+      </w:r>
+      <w:r>
+        <w:instrText xml:space="preserve"> SEQ Рисунок \* ARABIC </w:instrText>
+      </w:r>
+      <w:r>
+        <w:fldChar w:fldCharType="separate"/>
+      </w:r>
+      <w:r>
+        <w:rPr>
+          <w:noProof/>
+        </w:rPr>
+        <w:t>23</w:t>
+      </w:r>
+      <w:r>
+        <w:rPr>
+          <w:noProof/>
+        </w:rPr>
+        <w:fldChar w:fldCharType="end"/>
+      </w:r>
       <w:r>
         <w:t xml:space="preserve"> Виконання програми </w:t>
       </w:r>
@@ -19286,14 +19594,27 @@
       <w:r>
         <w:t xml:space="preserve">Рисунок </w:t>
       </w:r>
-      <w:fldSimple w:instr=" SEQ Рисунок \* ARABIC ">
-        <w:r>
-          <w:rPr>
-            <w:noProof/>
-          </w:rPr>
-          <w:t>24</w:t>
-        </w:r>
-      </w:fldSimple>
+      <w:r>
+        <w:fldChar w:fldCharType="begin"/>
+      </w:r>
+      <w:r>
+        <w:instrText xml:space="preserve"> SEQ Рисунок \* ARABIC </w:instrText>
+      </w:r>
+      <w:r>
+        <w:fldChar w:fldCharType="separate"/>
+      </w:r>
+      <w:r>
+        <w:rPr>
+          <w:noProof/>
+        </w:rPr>
+        <w:t>24</w:t>
+      </w:r>
+      <w:r>
+        <w:rPr>
+          <w:noProof/>
+        </w:rPr>
+        <w:fldChar w:fldCharType="end"/>
+      </w:r>
       <w:r>
         <w:t xml:space="preserve"> </w:t>
       </w:r>
@@ -19465,14 +19786,27 @@
       <w:r>
         <w:t xml:space="preserve">Рисунок </w:t>
       </w:r>
-      <w:fldSimple w:instr=" SEQ Рисунок \* ARABIC ">
-        <w:r>
-          <w:rPr>
-            <w:noProof/>
-          </w:rPr>
-          <w:t>25</w:t>
-        </w:r>
-      </w:fldSimple>
+      <w:r>
+        <w:fldChar w:fldCharType="begin"/>
+      </w:r>
+      <w:r>
+        <w:instrText xml:space="preserve"> SEQ Рисунок \* ARABIC </w:instrText>
+      </w:r>
+      <w:r>
+        <w:fldChar w:fldCharType="separate"/>
+      </w:r>
+      <w:r>
+        <w:rPr>
+          <w:noProof/>
+        </w:rPr>
+        <w:t>25</w:t>
+      </w:r>
+      <w:r>
+        <w:rPr>
+          <w:noProof/>
+        </w:rPr>
+        <w:fldChar w:fldCharType="end"/>
+      </w:r>
       <w:r>
         <w:t xml:space="preserve"> Виконання програми </w:t>
       </w:r>
@@ -19641,14 +19975,27 @@
       <w:r>
         <w:t xml:space="preserve">Рисунок </w:t>
       </w:r>
-      <w:fldSimple w:instr=" SEQ Рисунок \* ARABIC ">
-        <w:r>
-          <w:rPr>
-            <w:noProof/>
-          </w:rPr>
-          <w:t>26</w:t>
-        </w:r>
-      </w:fldSimple>
+      <w:r>
+        <w:fldChar w:fldCharType="begin"/>
+      </w:r>
+      <w:r>
+        <w:instrText xml:space="preserve"> SEQ Рисунок \* ARABIC </w:instrText>
+      </w:r>
+      <w:r>
+        <w:fldChar w:fldCharType="separate"/>
+      </w:r>
+      <w:r>
+        <w:rPr>
+          <w:noProof/>
+        </w:rPr>
+        <w:t>26</w:t>
+      </w:r>
+      <w:r>
+        <w:rPr>
+          <w:noProof/>
+        </w:rPr>
+        <w:fldChar w:fldCharType="end"/>
+      </w:r>
       <w:r>
         <w:rPr>
           <w:lang w:val="ru-RU"/>
@@ -19843,14 +20190,27 @@
       <w:r>
         <w:t xml:space="preserve">Рисунок </w:t>
       </w:r>
-      <w:fldSimple w:instr=" SEQ Рисунок \* ARABIC ">
-        <w:r>
-          <w:rPr>
-            <w:noProof/>
-          </w:rPr>
-          <w:t>27</w:t>
-        </w:r>
-      </w:fldSimple>
+      <w:r>
+        <w:fldChar w:fldCharType="begin"/>
+      </w:r>
+      <w:r>
+        <w:instrText xml:space="preserve"> SEQ Рисунок \* ARABIC </w:instrText>
+      </w:r>
+      <w:r>
+        <w:fldChar w:fldCharType="separate"/>
+      </w:r>
+      <w:r>
+        <w:rPr>
+          <w:noProof/>
+        </w:rPr>
+        <w:t>27</w:t>
+      </w:r>
+      <w:r>
+        <w:rPr>
+          <w:noProof/>
+        </w:rPr>
+        <w:fldChar w:fldCharType="end"/>
+      </w:r>
       <w:r>
         <w:t xml:space="preserve"> Перша зустріч</w:t>
       </w:r>
@@ -20124,14 +20484,27 @@
       <w:r>
         <w:t xml:space="preserve">Рисунок </w:t>
       </w:r>
-      <w:fldSimple w:instr=" SEQ Рисунок \* ARABIC ">
-        <w:r>
-          <w:rPr>
-            <w:noProof/>
-          </w:rPr>
-          <w:t>29</w:t>
-        </w:r>
-      </w:fldSimple>
+      <w:r>
+        <w:fldChar w:fldCharType="begin"/>
+      </w:r>
+      <w:r>
+        <w:instrText xml:space="preserve"> SEQ Рисунок \* ARABIC </w:instrText>
+      </w:r>
+      <w:r>
+        <w:fldChar w:fldCharType="separate"/>
+      </w:r>
+      <w:r>
+        <w:rPr>
+          <w:noProof/>
+        </w:rPr>
+        <w:t>29</w:t>
+      </w:r>
+      <w:r>
+        <w:rPr>
+          <w:noProof/>
+        </w:rPr>
+        <w:fldChar w:fldCharType="end"/>
+      </w:r>
       <w:r>
         <w:rPr>
           <w:lang w:val="en-US"/>
@@ -20219,14 +20592,27 @@
       <w:r>
         <w:t xml:space="preserve">Рисунок </w:t>
       </w:r>
-      <w:fldSimple w:instr=" SEQ Рисунок \* ARABIC ">
-        <w:r>
-          <w:rPr>
-            <w:noProof/>
-          </w:rPr>
-          <w:t>30</w:t>
-        </w:r>
-      </w:fldSimple>
+      <w:r>
+        <w:fldChar w:fldCharType="begin"/>
+      </w:r>
+      <w:r>
+        <w:instrText xml:space="preserve"> SEQ Рисунок \* ARABIC </w:instrText>
+      </w:r>
+      <w:r>
+        <w:fldChar w:fldCharType="separate"/>
+      </w:r>
+      <w:r>
+        <w:rPr>
+          <w:noProof/>
+        </w:rPr>
+        <w:t>30</w:t>
+      </w:r>
+      <w:r>
+        <w:rPr>
+          <w:noProof/>
+        </w:rPr>
+        <w:fldChar w:fldCharType="end"/>
+      </w:r>
       <w:r>
         <w:t xml:space="preserve"> Командна дошка </w:t>
       </w:r>
@@ -20319,14 +20705,27 @@
       <w:r>
         <w:t xml:space="preserve">Рисунок </w:t>
       </w:r>
-      <w:fldSimple w:instr=" SEQ Рисунок \* ARABIC ">
-        <w:r>
-          <w:rPr>
-            <w:noProof/>
-          </w:rPr>
-          <w:t>31</w:t>
-        </w:r>
-      </w:fldSimple>
+      <w:r>
+        <w:fldChar w:fldCharType="begin"/>
+      </w:r>
+      <w:r>
+        <w:instrText xml:space="preserve"> SEQ Рисунок \* ARABIC </w:instrText>
+      </w:r>
+      <w:r>
+        <w:fldChar w:fldCharType="separate"/>
+      </w:r>
+      <w:r>
+        <w:rPr>
+          <w:noProof/>
+        </w:rPr>
+        <w:t>31</w:t>
+      </w:r>
+      <w:r>
+        <w:rPr>
+          <w:noProof/>
+        </w:rPr>
+        <w:fldChar w:fldCharType="end"/>
+      </w:r>
       <w:r>
         <w:t xml:space="preserve"> Коментарі від учасників команди</w:t>
       </w:r>

</xml_diff>

<commit_message>
Final(3.5) Epic 1 - Vitalii Peleshko
</commit_message>
<xml_diff>
--- a/ai_11/vitalii_peleshko/epic_1/epic_1_practice_and_labs_report_vitalii_peleshko.docx
+++ b/ai_11/vitalii_peleshko/epic_1/epic_1_practice_and_labs_report_vitalii_peleshko.docx
@@ -19818,120 +19818,18 @@
       </w:r>
     </w:p>
     <w:p>
-      <w:r>
-        <w:rPr>
-          <w:lang w:val="ru-RU"/>
-        </w:rPr>
-        <w:t>Час затрачений на виконання завдання</w:t>
-      </w:r>
-      <w:r>
-        <w:rPr>
-          <w:lang w:val="ru-RU"/>
-        </w:rPr>
-        <w:t xml:space="preserve">: </w:t>
-      </w:r>
-      <w:r>
-        <w:rPr>
-          <w:lang w:val="ru-RU"/>
-        </w:rPr>
-        <w:t>3 години</w:t>
-      </w:r>
-    </w:p>
-    <w:p>
-      <w:pPr>
-        <w:rPr>
-          <w:b/>
-          <w:bCs/>
-          <w:color w:val="000000"/>
-        </w:rPr>
-      </w:pPr>
-      <w:r>
-        <w:rPr>
-          <w:color w:val="000000"/>
-        </w:rPr>
-        <w:t>Завдання</w:t>
-      </w:r>
-      <w:r>
-        <w:rPr>
-          <w:color w:val="000000"/>
-        </w:rPr>
-        <w:t xml:space="preserve"> №</w:t>
-      </w:r>
-      <w:r>
-        <w:rPr>
-          <w:color w:val="000000"/>
-        </w:rPr>
-        <w:t>1</w:t>
-      </w:r>
-      <w:r>
-        <w:rPr>
-          <w:color w:val="000000"/>
-        </w:rPr>
-        <w:t>4</w:t>
-      </w:r>
-      <w:r>
-        <w:rPr>
-          <w:color w:val="000000"/>
-        </w:rPr>
-        <w:t xml:space="preserve"> </w:t>
-      </w:r>
-      <w:r>
-        <w:rPr>
-          <w:color w:val="000000"/>
-        </w:rPr>
-        <w:t xml:space="preserve"> </w:t>
-      </w:r>
-      <w:r>
-        <w:rPr>
-          <w:b/>
-          <w:bCs/>
-          <w:color w:val="000000"/>
-        </w:rPr>
-        <w:t>Run First Program –</w:t>
-      </w:r>
-      <w:r>
-        <w:rPr>
-          <w:b/>
-          <w:bCs/>
-          <w:color w:val="000000"/>
-        </w:rPr>
-        <w:t xml:space="preserve"> </w:t>
-      </w:r>
-      <w:r>
-        <w:rPr>
-          <w:b/>
-          <w:bCs/>
-          <w:color w:val="000000"/>
-        </w:rPr>
-        <w:t>Депутатські гроші</w:t>
-      </w:r>
-    </w:p>
-    <w:p>
-      <w:pPr>
-        <w:rPr>
-          <w:b/>
-          <w:bCs/>
-          <w:color w:val="000000"/>
-        </w:rPr>
-      </w:pPr>
-    </w:p>
-    <w:p>
-      <w:pPr>
-        <w:rPr>
-          <w:lang w:val="en-US"/>
-        </w:rPr>
+      <w:pPr>
+        <w:keepNext/>
       </w:pPr>
       <w:r>
         <w:rPr>
           <w:noProof/>
-          <w:lang w:val="en-US"/>
-        </w:rPr>
-        <w:lastRenderedPageBreak/>
+        </w:rPr>
         <w:drawing>
-          <wp:inline distT="0" distB="0" distL="0" distR="0" wp14:anchorId="7A9FAE93" wp14:editId="41071B6D">
-            <wp:extent cx="6120765" cy="3262630"/>
-            <wp:effectExtent l="0" t="0" r="0" b="0"/>
-            <wp:docPr id="29" name="Рисунок 29"/>
+          <wp:inline distT="0" distB="0" distL="0" distR="0" wp14:anchorId="326C4DDE" wp14:editId="00819D9D">
+            <wp:extent cx="6120765" cy="666115"/>
+            <wp:effectExtent l="0" t="0" r="0" b="635"/>
+            <wp:docPr id="2" name="Рисунок 2"/>
             <wp:cNvGraphicFramePr>
               <a:graphicFrameLocks xmlns:a="http://schemas.openxmlformats.org/drawingml/2006/main" noChangeAspect="1"/>
             </wp:cNvGraphicFramePr>
@@ -19951,6 +19849,189 @@
                   <pic:spPr>
                     <a:xfrm>
                       <a:off x="0" y="0"/>
+                      <a:ext cx="6120765" cy="666115"/>
+                    </a:xfrm>
+                    <a:prstGeom prst="rect">
+                      <a:avLst/>
+                    </a:prstGeom>
+                  </pic:spPr>
+                </pic:pic>
+              </a:graphicData>
+            </a:graphic>
+          </wp:inline>
+        </w:drawing>
+      </w:r>
+    </w:p>
+    <w:p>
+      <w:pPr>
+        <w:pStyle w:val="a7"/>
+        <w:jc w:val="center"/>
+        <w:rPr>
+          <w:lang w:val="ru-RU"/>
+        </w:rPr>
+      </w:pPr>
+      <w:r>
+        <w:t xml:space="preserve">Рисунок </w:t>
+      </w:r>
+      <w:r>
+        <w:fldChar w:fldCharType="begin"/>
+      </w:r>
+      <w:r>
+        <w:instrText xml:space="preserve"> SEQ Рисунок \* ARABIC </w:instrText>
+      </w:r>
+      <w:r>
+        <w:fldChar w:fldCharType="separate"/>
+      </w:r>
+      <w:r>
+        <w:rPr>
+          <w:noProof/>
+        </w:rPr>
+        <w:t>26</w:t>
+      </w:r>
+      <w:r>
+        <w:rPr>
+          <w:noProof/>
+        </w:rPr>
+        <w:fldChar w:fldCharType="end"/>
+      </w:r>
+      <w:r>
+        <w:t xml:space="preserve"> Підтвердження алготестера</w:t>
+      </w:r>
+    </w:p>
+    <w:p>
+      <w:r>
+        <w:rPr>
+          <w:lang w:val="ru-RU"/>
+        </w:rPr>
+        <w:t>Час затрачений на виконання завдання</w:t>
+      </w:r>
+      <w:r>
+        <w:rPr>
+          <w:lang w:val="ru-RU"/>
+        </w:rPr>
+        <w:t xml:space="preserve">: </w:t>
+      </w:r>
+      <w:r>
+        <w:rPr>
+          <w:lang w:val="ru-RU"/>
+        </w:rPr>
+        <w:t>3 години</w:t>
+      </w:r>
+    </w:p>
+    <w:p>
+      <w:pPr>
+        <w:rPr>
+          <w:b/>
+          <w:bCs/>
+          <w:color w:val="000000"/>
+        </w:rPr>
+      </w:pPr>
+      <w:r>
+        <w:rPr>
+          <w:color w:val="000000"/>
+        </w:rPr>
+        <w:t>Завдання</w:t>
+      </w:r>
+      <w:r>
+        <w:rPr>
+          <w:color w:val="000000"/>
+        </w:rPr>
+        <w:t xml:space="preserve"> №</w:t>
+      </w:r>
+      <w:r>
+        <w:rPr>
+          <w:color w:val="000000"/>
+        </w:rPr>
+        <w:t>1</w:t>
+      </w:r>
+      <w:r>
+        <w:rPr>
+          <w:color w:val="000000"/>
+        </w:rPr>
+        <w:t>4</w:t>
+      </w:r>
+      <w:r>
+        <w:rPr>
+          <w:color w:val="000000"/>
+        </w:rPr>
+        <w:t xml:space="preserve"> </w:t>
+      </w:r>
+      <w:r>
+        <w:rPr>
+          <w:color w:val="000000"/>
+        </w:rPr>
+        <w:t xml:space="preserve"> </w:t>
+      </w:r>
+      <w:r>
+        <w:rPr>
+          <w:b/>
+          <w:bCs/>
+          <w:color w:val="000000"/>
+        </w:rPr>
+        <w:t>Run First Program –</w:t>
+      </w:r>
+      <w:r>
+        <w:rPr>
+          <w:b/>
+          <w:bCs/>
+          <w:color w:val="000000"/>
+        </w:rPr>
+        <w:t xml:space="preserve"> </w:t>
+      </w:r>
+      <w:r>
+        <w:rPr>
+          <w:b/>
+          <w:bCs/>
+          <w:color w:val="000000"/>
+        </w:rPr>
+        <w:t>Депутатські гроші</w:t>
+      </w:r>
+    </w:p>
+    <w:p>
+      <w:pPr>
+        <w:rPr>
+          <w:b/>
+          <w:bCs/>
+          <w:color w:val="000000"/>
+        </w:rPr>
+      </w:pPr>
+    </w:p>
+    <w:p>
+      <w:pPr>
+        <w:rPr>
+          <w:lang w:val="en-US"/>
+        </w:rPr>
+      </w:pPr>
+      <w:r>
+        <w:rPr>
+          <w:noProof/>
+          <w:lang w:val="en-US"/>
+        </w:rPr>
+        <w:lastRenderedPageBreak/>
+        <w:drawing>
+          <wp:inline distT="0" distB="0" distL="0" distR="0" wp14:anchorId="7A9FAE93" wp14:editId="41071B6D">
+            <wp:extent cx="6120765" cy="3262630"/>
+            <wp:effectExtent l="0" t="0" r="0" b="0"/>
+            <wp:docPr id="29" name="Рисунок 29"/>
+            <wp:cNvGraphicFramePr>
+              <a:graphicFrameLocks xmlns:a="http://schemas.openxmlformats.org/drawingml/2006/main" noChangeAspect="1"/>
+            </wp:cNvGraphicFramePr>
+            <a:graphic xmlns:a="http://schemas.openxmlformats.org/drawingml/2006/main">
+              <a:graphicData uri="http://schemas.openxmlformats.org/drawingml/2006/picture">
+                <pic:pic xmlns:pic="http://schemas.openxmlformats.org/drawingml/2006/picture">
+                  <pic:nvPicPr>
+                    <pic:cNvPr id="1" name=""/>
+                    <pic:cNvPicPr/>
+                  </pic:nvPicPr>
+                  <pic:blipFill>
+                    <a:blip r:embed="rId45"/>
+                    <a:stretch>
+                      <a:fillRect/>
+                    </a:stretch>
+                  </pic:blipFill>
+                  <pic:spPr>
+                    <a:xfrm>
+                      <a:off x="0" y="0"/>
                       <a:ext cx="6120765" cy="3262630"/>
                     </a:xfrm>
                     <a:prstGeom prst="rect">
@@ -19988,7 +20069,7 @@
         <w:rPr>
           <w:noProof/>
         </w:rPr>
-        <w:t>26</w:t>
+        <w:t>27</w:t>
       </w:r>
       <w:r>
         <w:rPr>
@@ -20019,6 +20100,88 @@
           <w:lang w:val="ru-RU"/>
         </w:rPr>
         <w:t>"</w:t>
+      </w:r>
+    </w:p>
+    <w:p>
+      <w:pPr>
+        <w:keepNext/>
+      </w:pPr>
+      <w:r>
+        <w:rPr>
+          <w:noProof/>
+          <w:lang w:val="ru-RU"/>
+        </w:rPr>
+        <w:drawing>
+          <wp:inline distT="0" distB="0" distL="0" distR="0" wp14:anchorId="04AF0824" wp14:editId="3F157755">
+            <wp:extent cx="6120765" cy="486410"/>
+            <wp:effectExtent l="0" t="0" r="0" b="8890"/>
+            <wp:docPr id="5" name="Рисунок 5"/>
+            <wp:cNvGraphicFramePr>
+              <a:graphicFrameLocks xmlns:a="http://schemas.openxmlformats.org/drawingml/2006/main" noChangeAspect="1"/>
+            </wp:cNvGraphicFramePr>
+            <a:graphic xmlns:a="http://schemas.openxmlformats.org/drawingml/2006/main">
+              <a:graphicData uri="http://schemas.openxmlformats.org/drawingml/2006/picture">
+                <pic:pic xmlns:pic="http://schemas.openxmlformats.org/drawingml/2006/picture">
+                  <pic:nvPicPr>
+                    <pic:cNvPr id="1" name=""/>
+                    <pic:cNvPicPr/>
+                  </pic:nvPicPr>
+                  <pic:blipFill>
+                    <a:blip r:embed="rId46"/>
+                    <a:stretch>
+                      <a:fillRect/>
+                    </a:stretch>
+                  </pic:blipFill>
+                  <pic:spPr>
+                    <a:xfrm>
+                      <a:off x="0" y="0"/>
+                      <a:ext cx="6120765" cy="486410"/>
+                    </a:xfrm>
+                    <a:prstGeom prst="rect">
+                      <a:avLst/>
+                    </a:prstGeom>
+                  </pic:spPr>
+                </pic:pic>
+              </a:graphicData>
+            </a:graphic>
+          </wp:inline>
+        </w:drawing>
+      </w:r>
+    </w:p>
+    <w:p>
+      <w:pPr>
+        <w:pStyle w:val="a7"/>
+        <w:jc w:val="center"/>
+        <w:rPr>
+          <w:lang w:val="ru-RU"/>
+        </w:rPr>
+      </w:pPr>
+      <w:r>
+        <w:t xml:space="preserve">Рисунок </w:t>
+      </w:r>
+      <w:r>
+        <w:fldChar w:fldCharType="begin"/>
+      </w:r>
+      <w:r>
+        <w:instrText xml:space="preserve"> SEQ Рисунок \* ARABIC </w:instrText>
+      </w:r>
+      <w:r>
+        <w:fldChar w:fldCharType="separate"/>
+      </w:r>
+      <w:r>
+        <w:rPr>
+          <w:noProof/>
+        </w:rPr>
+        <w:t>28</w:t>
+      </w:r>
+      <w:r>
+        <w:rPr>
+          <w:noProof/>
+        </w:rPr>
+        <w:fldChar w:fldCharType="end"/>
+      </w:r>
+      <w:r>
+        <w:t xml:space="preserve"> Підтвердження алготестера</w:t>
       </w:r>
     </w:p>
     <w:p>
@@ -20147,7 +20310,7 @@
                     </pic:cNvPicPr>
                   </pic:nvPicPr>
                   <pic:blipFill>
-                    <a:blip r:embed="rId45">
+                    <a:blip r:embed="rId47">
                       <a:extLst>
                         <a:ext uri="{28A0092B-C50C-407E-A947-70E740481C1C}">
                           <a14:useLocalDpi xmlns:a14="http://schemas.microsoft.com/office/drawing/2010/main" val="0"/>
@@ -20203,7 +20366,7 @@
         <w:rPr>
           <w:noProof/>
         </w:rPr>
-        <w:t>27</w:t>
+        <w:t>29</w:t>
       </w:r>
       <w:r>
         <w:rPr>
@@ -20245,7 +20408,7 @@
                     </pic:cNvPicPr>
                   </pic:nvPicPr>
                   <pic:blipFill>
-                    <a:blip r:embed="rId46" cstate="print">
+                    <a:blip r:embed="rId48" cstate="print">
                       <a:extLst>
                         <a:ext uri="{28A0092B-C50C-407E-A947-70E740481C1C}">
                           <a14:useLocalDpi xmlns:a14="http://schemas.microsoft.com/office/drawing/2010/main" val="0"/>
@@ -20328,7 +20491,7 @@
           <w:iCs w:val="0"/>
           <w:noProof/>
         </w:rPr>
-        <w:t>28</w:t>
+        <w:t>30</w:t>
       </w:r>
       <w:r>
         <w:rPr>
@@ -20436,6 +20599,7 @@
         <w:rPr>
           <w:noProof/>
         </w:rPr>
+        <w:lastRenderedPageBreak/>
         <w:drawing>
           <wp:inline distT="0" distB="0" distL="0" distR="0" wp14:anchorId="79E44F66" wp14:editId="6DFFA5EB">
             <wp:extent cx="2573146" cy="1455420"/>
@@ -20452,7 +20616,7 @@
                     <pic:cNvPicPr/>
                   </pic:nvPicPr>
                   <pic:blipFill>
-                    <a:blip r:embed="rId47"/>
+                    <a:blip r:embed="rId49"/>
                     <a:stretch>
                       <a:fillRect/>
                     </a:stretch>
@@ -20497,7 +20661,7 @@
         <w:rPr>
           <w:noProof/>
         </w:rPr>
-        <w:t>29</w:t>
+        <w:t>31</w:t>
       </w:r>
       <w:r>
         <w:rPr>
@@ -20527,7 +20691,6 @@
           <w:noProof/>
           <w:color w:val="000000"/>
         </w:rPr>
-        <w:lastRenderedPageBreak/>
         <w:drawing>
           <wp:inline distT="0" distB="0" distL="0" distR="0" wp14:anchorId="7E564F82" wp14:editId="0903AC85">
             <wp:extent cx="2364771" cy="1545063"/>
@@ -20546,7 +20709,7 @@
                     </pic:cNvPicPr>
                   </pic:nvPicPr>
                   <pic:blipFill>
-                    <a:blip r:embed="rId48" cstate="print">
+                    <a:blip r:embed="rId50" cstate="print">
                       <a:extLst>
                         <a:ext uri="{28A0092B-C50C-407E-A947-70E740481C1C}">
                           <a14:useLocalDpi xmlns:a14="http://schemas.microsoft.com/office/drawing/2010/main" val="0"/>
@@ -20605,7 +20768,7 @@
         <w:rPr>
           <w:noProof/>
         </w:rPr>
-        <w:t>30</w:t>
+        <w:t>32</w:t>
       </w:r>
       <w:r>
         <w:rPr>
@@ -20671,7 +20834,7 @@
                     <pic:cNvPicPr/>
                   </pic:nvPicPr>
                   <pic:blipFill>
-                    <a:blip r:embed="rId49"/>
+                    <a:blip r:embed="rId51"/>
                     <a:stretch>
                       <a:fillRect/>
                     </a:stretch>
@@ -20718,7 +20881,7 @@
         <w:rPr>
           <w:noProof/>
         </w:rPr>
-        <w:t>31</w:t>
+        <w:t>33</w:t>
       </w:r>
       <w:r>
         <w:rPr>
@@ -20880,6 +21043,7 @@
         <w:pStyle w:val="a3"/>
       </w:pPr>
       <w:r>
+        <w:lastRenderedPageBreak/>
         <w:t xml:space="preserve">Вивчено базові команди Linux-подібної консолі через </w:t>
       </w:r>
       <w:r>
@@ -20956,7 +21120,6 @@
           <w:b/>
           <w:bCs/>
         </w:rPr>
-        <w:lastRenderedPageBreak/>
         <w:t>5.Системи числення</w:t>
       </w:r>
     </w:p>
@@ -21111,8 +21274,8 @@
     </w:p>
     <w:p/>
     <w:sectPr>
-      <w:footerReference w:type="default" r:id="rId50"/>
-      <w:footerReference w:type="first" r:id="rId51"/>
+      <w:footerReference w:type="default" r:id="rId52"/>
+      <w:footerReference w:type="first" r:id="rId53"/>
       <w:pgSz w:w="11906" w:h="16838"/>
       <w:pgMar w:top="850" w:right="850" w:bottom="850" w:left="1417" w:header="708" w:footer="708" w:gutter="0"/>
       <w:cols w:space="708"/>

</xml_diff>